<commit_message>
tests UnitéeSoins + version spring
</commit_message>
<xml_diff>
--- a/Poc/Poc/src/test/postaman/Description des tests.docx
+++ b/Poc/Poc/src/test/postaman/Description des tests.docx
@@ -12,7 +12,7 @@
           <w:noProof/>
         </w:rPr>
         <w:drawing>
-          <wp:anchor distT="0" distB="0" distL="114300" distR="114300" simplePos="0" relativeHeight="251658240" behindDoc="0" locked="0" layoutInCell="1" allowOverlap="1" wp14:anchorId="4383FB26" wp14:editId="5DA45A0C">
+          <wp:anchor distT="0" distB="0" distL="114300" distR="114300" simplePos="0" relativeHeight="251657216" behindDoc="0" locked="0" layoutInCell="1" allowOverlap="1" wp14:anchorId="4383FB26" wp14:editId="5DA45A0C">
             <wp:simplePos x="0" y="0"/>
             <wp:positionH relativeFrom="column">
               <wp:posOffset>2748611</wp:posOffset>
@@ -111,7 +111,7 @@
             <v:path o:extrusionok="f" gradientshapeok="t" o:connecttype="rect"/>
             <o:lock v:ext="edit" aspectratio="t"/>
           </v:shapetype>
-          <v:shape id="_x0000_i1025" type="#_x0000_t75" alt="Apache JMeter" style="width:24pt;height:24pt"/>
+          <v:shape id="_x0000_i1025" type="#_x0000_t75" alt="Apache JMeter" style="width:24.2pt;height:24.2pt"/>
         </w:pict>
       </w:r>
       <w:bookmarkEnd w:id="0"/>
@@ -215,7 +215,7 @@
                 <w:noProof/>
               </w:rPr>
               <w:pict w14:anchorId="1C59379E">
-                <v:shape id="_x0000_i1038" type="#_x0000_t75" alt="Apache JMeter" style="width:24pt;height:24pt"/>
+                <v:shape id="_x0000_i1038" type="#_x0000_t75" alt="Apache JMeter" style="width:24.2pt;height:24.2pt"/>
               </w:pict>
             </w:r>
             <w:r>

</xml_diff>